<commit_message>
Buildnotes - minor update
</commit_message>
<xml_diff>
--- a/docs/jQuery Plugins - Build Notes.docx
+++ b/docs/jQuery Plugins - Build Notes.docx
@@ -135,6 +135,388 @@
         </w:rPr>
         <w:t>Getting and Converting the JSON-stat to JSON:</w:t>
       </w:r>
+    </w:p>
+    <w:p>
+      <w:pPr>
+        <w:rPr>
+          <w:lang w:eastAsia="en-IE"/>
+        </w:rPr>
+      </w:pPr>
+    </w:p>
+    <w:p>
+      <w:pPr>
+        <w:rPr>
+          <w:lang w:eastAsia="en-IE"/>
+        </w:rPr>
+      </w:pPr>
+      <w:r>
+        <w:rPr>
+          <w:lang w:eastAsia="en-IE"/>
+        </w:rPr>
+        <w:t xml:space="preserve">The project has a shell script to get the JSON-stat dataset from the CSO site and to converts it to JSON.  User is prompted for the dataset name and the output is saved to the </w:t>
+      </w:r>
+      <w:proofErr w:type="spellStart"/>
+      <w:r>
+        <w:rPr>
+          <w:lang w:eastAsia="en-IE"/>
+        </w:rPr>
+        <w:t>dist</w:t>
+      </w:r>
+      <w:proofErr w:type="spellEnd"/>
+      <w:r>
+        <w:rPr>
+          <w:lang w:eastAsia="en-IE"/>
+        </w:rPr>
+        <w:t>/bin folder.</w:t>
+      </w:r>
+    </w:p>
+    <w:p>
+      <w:pPr>
+        <w:rPr>
+          <w:lang w:eastAsia="en-IE"/>
+        </w:rPr>
+      </w:pPr>
+    </w:p>
+    <w:p>
+      <w:pPr>
+        <w:rPr>
+          <w:b/>
+          <w:u w:val="single"/>
+          <w:lang w:eastAsia="en-IE"/>
+        </w:rPr>
+      </w:pPr>
+      <w:r>
+        <w:rPr>
+          <w:b/>
+          <w:u w:val="single"/>
+          <w:lang w:eastAsia="en-IE"/>
+        </w:rPr>
+        <w:t>getData.sh</w:t>
+      </w:r>
+    </w:p>
+    <w:p>
+      <w:pPr>
+        <w:ind w:left="720"/>
+        <w:rPr>
+          <w:rFonts w:ascii="Arial Black" w:hAnsi="Arial Black"/>
+          <w:sz w:val="18"/>
+          <w:szCs w:val="18"/>
+          <w:lang w:eastAsia="en-IE"/>
+        </w:rPr>
+      </w:pPr>
+      <w:r>
+        <w:rPr>
+          <w:rFonts w:ascii="Arial Black" w:hAnsi="Arial Black"/>
+          <w:sz w:val="18"/>
+          <w:szCs w:val="18"/>
+          <w:lang w:eastAsia="en-IE"/>
+        </w:rPr>
+        <w:t>#!/bin/bash</w:t>
+      </w:r>
+    </w:p>
+    <w:p>
+      <w:pPr>
+        <w:ind w:left="720"/>
+        <w:rPr>
+          <w:rFonts w:ascii="Arial Black" w:hAnsi="Arial Black"/>
+          <w:sz w:val="18"/>
+          <w:szCs w:val="18"/>
+          <w:lang w:eastAsia="en-IE"/>
+        </w:rPr>
+      </w:pPr>
+      <w:r>
+        <w:rPr>
+          <w:rFonts w:ascii="Arial Black" w:hAnsi="Arial Black"/>
+          <w:sz w:val="18"/>
+          <w:szCs w:val="18"/>
+          <w:lang w:eastAsia="en-IE"/>
+        </w:rPr>
+        <w:t># - retrieve the CSO JSON-stat dataset request</w:t>
+      </w:r>
+    </w:p>
+    <w:p>
+      <w:pPr>
+        <w:ind w:left="720"/>
+        <w:rPr>
+          <w:rFonts w:ascii="Arial Black" w:hAnsi="Arial Black"/>
+          <w:sz w:val="18"/>
+          <w:szCs w:val="18"/>
+          <w:lang w:eastAsia="en-IE"/>
+        </w:rPr>
+      </w:pPr>
+      <w:r>
+        <w:rPr>
+          <w:rFonts w:ascii="Arial Black" w:hAnsi="Arial Black"/>
+          <w:sz w:val="18"/>
+          <w:szCs w:val="18"/>
+          <w:lang w:eastAsia="en-IE"/>
+        </w:rPr>
+        <w:t># - converts to JSON saving the output to public/bin</w:t>
+      </w:r>
+    </w:p>
+    <w:p>
+      <w:pPr>
+        <w:ind w:left="720"/>
+        <w:rPr>
+          <w:rFonts w:ascii="Arial Black" w:hAnsi="Arial Black"/>
+          <w:sz w:val="18"/>
+          <w:szCs w:val="18"/>
+          <w:lang w:eastAsia="en-IE"/>
+        </w:rPr>
+      </w:pPr>
+    </w:p>
+    <w:p>
+      <w:pPr>
+        <w:ind w:left="720"/>
+        <w:rPr>
+          <w:rFonts w:ascii="Arial Black" w:hAnsi="Arial Black"/>
+          <w:sz w:val="18"/>
+          <w:szCs w:val="18"/>
+          <w:lang w:eastAsia="en-IE"/>
+        </w:rPr>
+      </w:pPr>
+      <w:r>
+        <w:rPr>
+          <w:rFonts w:ascii="Arial Black" w:hAnsi="Arial Black"/>
+          <w:sz w:val="18"/>
+          <w:szCs w:val="18"/>
+          <w:lang w:eastAsia="en-IE"/>
+        </w:rPr>
+        <w:t>echo -e "Please enter the requested CSO dataset (e.g. EP001): "</w:t>
+      </w:r>
+    </w:p>
+    <w:p>
+      <w:pPr>
+        <w:ind w:left="720"/>
+        <w:rPr>
+          <w:rFonts w:ascii="Arial Black" w:hAnsi="Arial Black"/>
+          <w:sz w:val="18"/>
+          <w:szCs w:val="18"/>
+          <w:lang w:eastAsia="en-IE"/>
+        </w:rPr>
+      </w:pPr>
+      <w:r>
+        <w:rPr>
+          <w:rFonts w:ascii="Arial Black" w:hAnsi="Arial Black"/>
+          <w:sz w:val="18"/>
+          <w:szCs w:val="18"/>
+          <w:lang w:eastAsia="en-IE"/>
+        </w:rPr>
+        <w:t xml:space="preserve">read </w:t>
+      </w:r>
+      <w:proofErr w:type="spellStart"/>
+      <w:r>
+        <w:rPr>
+          <w:rFonts w:ascii="Arial Black" w:hAnsi="Arial Black"/>
+          <w:sz w:val="18"/>
+          <w:szCs w:val="18"/>
+          <w:lang w:eastAsia="en-IE"/>
+        </w:rPr>
+        <w:t>requestDataset</w:t>
+      </w:r>
+      <w:proofErr w:type="spellEnd"/>
+    </w:p>
+    <w:p>
+      <w:pPr>
+        <w:ind w:left="720"/>
+        <w:rPr>
+          <w:rFonts w:ascii="Arial Black" w:hAnsi="Arial Black"/>
+          <w:sz w:val="18"/>
+          <w:szCs w:val="18"/>
+          <w:lang w:eastAsia="en-IE"/>
+        </w:rPr>
+      </w:pPr>
+    </w:p>
+    <w:p>
+      <w:pPr>
+        <w:ind w:left="720"/>
+        <w:rPr>
+          <w:rFonts w:ascii="Arial Black" w:hAnsi="Arial Black"/>
+          <w:sz w:val="18"/>
+          <w:szCs w:val="18"/>
+          <w:lang w:eastAsia="en-IE"/>
+        </w:rPr>
+      </w:pPr>
+      <w:r>
+        <w:rPr>
+          <w:rFonts w:ascii="Arial Black" w:hAnsi="Arial Black"/>
+          <w:sz w:val="18"/>
+          <w:szCs w:val="18"/>
+          <w:lang w:eastAsia="en-IE"/>
+        </w:rPr>
+        <w:t>curl http://www.cso.ie/StatbankServices/StatbankServices.svc/jsonservice/responseinstance/$requestDataset -o $</w:t>
+      </w:r>
+      <w:proofErr w:type="spellStart"/>
+      <w:r>
+        <w:rPr>
+          <w:rFonts w:ascii="Arial Black" w:hAnsi="Arial Black"/>
+          <w:sz w:val="18"/>
+          <w:szCs w:val="18"/>
+          <w:lang w:eastAsia="en-IE"/>
+        </w:rPr>
+        <w:t>requestDataset.jsonstat</w:t>
+      </w:r>
+      <w:proofErr w:type="spellEnd"/>
+    </w:p>
+    <w:p>
+      <w:pPr>
+        <w:ind w:left="720"/>
+        <w:rPr>
+          <w:rFonts w:ascii="Arial Black" w:hAnsi="Arial Black"/>
+          <w:sz w:val="18"/>
+          <w:szCs w:val="18"/>
+          <w:lang w:eastAsia="en-IE"/>
+        </w:rPr>
+      </w:pPr>
+    </w:p>
+    <w:p>
+      <w:pPr>
+        <w:ind w:left="720"/>
+        <w:rPr>
+          <w:rFonts w:ascii="Arial Black" w:hAnsi="Arial Black"/>
+          <w:sz w:val="18"/>
+          <w:szCs w:val="18"/>
+          <w:lang w:eastAsia="en-IE"/>
+        </w:rPr>
+      </w:pPr>
+      <w:r>
+        <w:rPr>
+          <w:rFonts w:ascii="Arial Black" w:hAnsi="Arial Black"/>
+          <w:sz w:val="18"/>
+          <w:szCs w:val="18"/>
+          <w:lang w:eastAsia="en-IE"/>
+        </w:rPr>
+        <w:t>jsonstat2arrobj $</w:t>
+      </w:r>
+      <w:proofErr w:type="spellStart"/>
+      <w:r>
+        <w:rPr>
+          <w:rFonts w:ascii="Arial Black" w:hAnsi="Arial Black"/>
+          <w:sz w:val="18"/>
+          <w:szCs w:val="18"/>
+          <w:lang w:eastAsia="en-IE"/>
+        </w:rPr>
+        <w:t>requestDataset.jsonstat</w:t>
+      </w:r>
+      <w:proofErr w:type="spellEnd"/>
+      <w:r>
+        <w:rPr>
+          <w:rFonts w:ascii="Arial Black" w:hAnsi="Arial Black"/>
+          <w:sz w:val="18"/>
+          <w:szCs w:val="18"/>
+          <w:lang w:eastAsia="en-IE"/>
+        </w:rPr>
+        <w:t xml:space="preserve"> public/bin/$</w:t>
+      </w:r>
+      <w:proofErr w:type="spellStart"/>
+      <w:r>
+        <w:rPr>
+          <w:rFonts w:ascii="Arial Black" w:hAnsi="Arial Black"/>
+          <w:sz w:val="18"/>
+          <w:szCs w:val="18"/>
+          <w:lang w:eastAsia="en-IE"/>
+        </w:rPr>
+        <w:t>requestDataset.json</w:t>
+      </w:r>
+      <w:proofErr w:type="spellEnd"/>
+    </w:p>
+    <w:p>
+      <w:pPr>
+        <w:ind w:left="720"/>
+        <w:rPr>
+          <w:rFonts w:ascii="Arial Black" w:hAnsi="Arial Black"/>
+          <w:sz w:val="18"/>
+          <w:szCs w:val="18"/>
+          <w:lang w:eastAsia="en-IE"/>
+        </w:rPr>
+      </w:pPr>
+    </w:p>
+    <w:p>
+      <w:pPr>
+        <w:ind w:left="720"/>
+        <w:rPr>
+          <w:rFonts w:ascii="Arial Black" w:hAnsi="Arial Black"/>
+          <w:sz w:val="18"/>
+          <w:szCs w:val="18"/>
+          <w:lang w:eastAsia="en-IE"/>
+        </w:rPr>
+      </w:pPr>
+      <w:proofErr w:type="spellStart"/>
+      <w:r>
+        <w:rPr>
+          <w:rFonts w:ascii="Arial Black" w:hAnsi="Arial Black"/>
+          <w:sz w:val="18"/>
+          <w:szCs w:val="18"/>
+          <w:lang w:eastAsia="en-IE"/>
+        </w:rPr>
+        <w:t>rm</w:t>
+      </w:r>
+      <w:proofErr w:type="spellEnd"/>
+      <w:r>
+        <w:rPr>
+          <w:rFonts w:ascii="Arial Black" w:hAnsi="Arial Black"/>
+          <w:sz w:val="18"/>
+          <w:szCs w:val="18"/>
+          <w:lang w:eastAsia="en-IE"/>
+        </w:rPr>
+        <w:t xml:space="preserve"> $</w:t>
+      </w:r>
+      <w:proofErr w:type="spellStart"/>
+      <w:r>
+        <w:rPr>
+          <w:rFonts w:ascii="Arial Black" w:hAnsi="Arial Black"/>
+          <w:sz w:val="18"/>
+          <w:szCs w:val="18"/>
+          <w:lang w:eastAsia="en-IE"/>
+        </w:rPr>
+        <w:t>requestDataset.jsonstat</w:t>
+      </w:r>
+      <w:proofErr w:type="spellEnd"/>
+    </w:p>
+    <w:p>
+      <w:pPr>
+        <w:ind w:left="720"/>
+        <w:rPr>
+          <w:rFonts w:ascii="Arial Black" w:hAnsi="Arial Black"/>
+          <w:sz w:val="18"/>
+          <w:szCs w:val="18"/>
+          <w:lang w:eastAsia="en-IE"/>
+        </w:rPr>
+      </w:pPr>
+    </w:p>
+    <w:p>
+      <w:pPr>
+        <w:ind w:left="720"/>
+        <w:rPr>
+          <w:rFonts w:ascii="Arial Black" w:hAnsi="Arial Black"/>
+          <w:sz w:val="18"/>
+          <w:szCs w:val="18"/>
+          <w:lang w:eastAsia="en-IE"/>
+        </w:rPr>
+      </w:pPr>
+      <w:r>
+        <w:rPr>
+          <w:rFonts w:ascii="Arial Black" w:hAnsi="Arial Black"/>
+          <w:sz w:val="18"/>
+          <w:szCs w:val="18"/>
+          <w:lang w:eastAsia="en-IE"/>
+        </w:rPr>
+        <w:t>echo -e "That should be that!"</w:t>
+      </w:r>
+    </w:p>
+    <w:p>
+      <w:pPr>
+        <w:rPr>
+          <w:lang w:eastAsia="en-IE"/>
+        </w:rPr>
+      </w:pPr>
+    </w:p>
+    <w:p>
+      <w:pPr>
+        <w:rPr>
+          <w:lang w:eastAsia="en-IE"/>
+        </w:rPr>
+      </w:pPr>
       <w:bookmarkStart w:id="1" w:name="_GoBack"/>
       <w:bookmarkEnd w:id="1"/>
     </w:p>
@@ -142,11 +524,13 @@
       <w:pPr>
         <w:rPr>
           <w:rFonts w:cstheme="minorHAnsi"/>
-        </w:rPr>
-      </w:pPr>
-      <w:r>
-        <w:rPr>
-          <w:rFonts w:cstheme="minorHAnsi"/>
+          <w:strike/>
+        </w:rPr>
+      </w:pPr>
+      <w:r>
+        <w:rPr>
+          <w:rFonts w:cstheme="minorHAnsi"/>
+          <w:strike/>
         </w:rPr>
         <w:t xml:space="preserve">Browse CSO </w:t>
       </w:r>
@@ -154,6 +538,7 @@
       <w:r>
         <w:rPr>
           <w:rFonts w:cstheme="minorHAnsi"/>
+          <w:strike/>
         </w:rPr>
         <w:t>Statbank</w:t>
       </w:r>
@@ -161,6 +546,7 @@
       <w:r>
         <w:rPr>
           <w:rFonts w:cstheme="minorHAnsi"/>
+          <w:strike/>
         </w:rPr>
         <w:t xml:space="preserve"> for the required dataset.</w:t>
       </w:r>
@@ -169,6 +555,7 @@
       <w:pPr>
         <w:rPr>
           <w:rFonts w:cstheme="minorHAnsi"/>
+          <w:strike/>
         </w:rPr>
       </w:pPr>
     </w:p>
@@ -177,12 +564,14 @@
         <w:ind w:left="720"/>
         <w:rPr>
           <w:rStyle w:val="IntenseEmphasis"/>
+          <w:strike/>
         </w:rPr>
       </w:pPr>
       <w:hyperlink r:id="rId5" w:history="1">
         <w:r>
           <w:rPr>
             <w:rStyle w:val="IntenseEmphasis"/>
+            <w:strike/>
           </w:rPr>
           <w:t>http://www.cso.ie/webserviceclient/DatasetListing.aspx</w:t>
         </w:r>
@@ -192,18 +581,21 @@
       <w:pPr>
         <w:rPr>
           <w:rFonts w:cstheme="minorHAnsi"/>
-        </w:rPr>
-      </w:pPr>
-    </w:p>
-    <w:p>
-      <w:pPr>
-        <w:rPr>
-          <w:rFonts w:cstheme="minorHAnsi"/>
-        </w:rPr>
-      </w:pPr>
-      <w:r>
-        <w:rPr>
-          <w:rFonts w:cstheme="minorHAnsi"/>
+          <w:strike/>
+        </w:rPr>
+      </w:pPr>
+    </w:p>
+    <w:p>
+      <w:pPr>
+        <w:rPr>
+          <w:rFonts w:cstheme="minorHAnsi"/>
+          <w:strike/>
+        </w:rPr>
+      </w:pPr>
+      <w:r>
+        <w:rPr>
+          <w:rFonts w:cstheme="minorHAnsi"/>
+          <w:strike/>
         </w:rPr>
         <w:t>Download the JSON-stat file:</w:t>
       </w:r>
@@ -212,6 +604,7 @@
       <w:pPr>
         <w:rPr>
           <w:rFonts w:cstheme="minorHAnsi"/>
+          <w:strike/>
         </w:rPr>
       </w:pPr>
     </w:p>
@@ -220,17 +613,20 @@
         <w:ind w:left="720"/>
         <w:rPr>
           <w:rStyle w:val="IntenseEmphasis"/>
+          <w:strike/>
         </w:rPr>
       </w:pPr>
       <w:r>
         <w:rPr>
           <w:rStyle w:val="IntenseEmphasis"/>
+          <w:strike/>
         </w:rPr>
         <w:t xml:space="preserve">Windows: </w:t>
       </w:r>
       <w:r>
         <w:rPr>
           <w:rStyle w:val="IntenseEmphasis"/>
+          <w:strike/>
         </w:rPr>
         <w:tab/>
         <w:t>Chrome Dev Tools</w:t>
@@ -241,17 +637,20 @@
         <w:ind w:left="2160" w:hanging="1440"/>
         <w:rPr>
           <w:rStyle w:val="IntenseEmphasis"/>
+          <w:strike/>
         </w:rPr>
       </w:pPr>
       <w:r>
         <w:rPr>
           <w:rStyle w:val="IntenseEmphasis"/>
+          <w:strike/>
         </w:rPr>
         <w:t>Debian:</w:t>
       </w:r>
       <w:r>
         <w:rPr>
           <w:rStyle w:val="IntenseEmphasis"/>
+          <w:strike/>
         </w:rPr>
         <w:tab/>
         <w:t xml:space="preserve">curl </w:t>
@@ -260,6 +659,7 @@
         <w:r>
           <w:rPr>
             <w:rStyle w:val="IntenseEmphasis"/>
+            <w:strike/>
           </w:rPr>
           <w:t>http://www.cso.ie/StatbankServices/StatbankServices.svc/jsonservice/responseinstance/CPM04 -o CPM04.jsonstat</w:t>
         </w:r>
@@ -269,20 +669,23 @@
       <w:pPr>
         <w:rPr>
           <w:rFonts w:cstheme="minorHAnsi"/>
-        </w:rPr>
-      </w:pPr>
-    </w:p>
-    <w:p>
-      <w:pPr>
-        <w:rPr>
-          <w:rFonts w:cstheme="minorHAnsi"/>
-          <w:bdr w:val="none" w:sz="0" w:space="0" w:color="auto" w:frame="1"/>
-          <w:lang w:eastAsia="en-IE"/>
-        </w:rPr>
-      </w:pPr>
-      <w:r>
-        <w:rPr>
-          <w:rFonts w:cstheme="minorHAnsi"/>
+          <w:strike/>
+        </w:rPr>
+      </w:pPr>
+    </w:p>
+    <w:p>
+      <w:pPr>
+        <w:rPr>
+          <w:rFonts w:cstheme="minorHAnsi"/>
+          <w:strike/>
+          <w:bdr w:val="none" w:sz="0" w:space="0" w:color="auto" w:frame="1"/>
+          <w:lang w:eastAsia="en-IE"/>
+        </w:rPr>
+      </w:pPr>
+      <w:r>
+        <w:rPr>
+          <w:rFonts w:cstheme="minorHAnsi"/>
+          <w:strike/>
           <w:bdr w:val="none" w:sz="0" w:space="0" w:color="auto" w:frame="1"/>
           <w:lang w:eastAsia="en-IE"/>
         </w:rPr>
@@ -292,6 +695,7 @@
       <w:r>
         <w:rPr>
           <w:rFonts w:cstheme="minorHAnsi"/>
+          <w:strike/>
           <w:bdr w:val="none" w:sz="0" w:space="0" w:color="auto" w:frame="1"/>
           <w:lang w:eastAsia="en-IE"/>
         </w:rPr>
@@ -301,6 +705,7 @@
       <w:r>
         <w:rPr>
           <w:rFonts w:cstheme="minorHAnsi"/>
+          <w:strike/>
           <w:bdr w:val="none" w:sz="0" w:space="0" w:color="auto" w:frame="1"/>
           <w:lang w:eastAsia="en-IE"/>
         </w:rPr>
@@ -309,6 +714,7 @@
       <w:r>
         <w:rPr>
           <w:rFonts w:cstheme="minorHAnsi"/>
+          <w:strike/>
           <w:bdr w:val="none" w:sz="0" w:space="0" w:color="auto" w:frame="1"/>
           <w:lang w:eastAsia="en-IE"/>
         </w:rPr>
@@ -318,6 +724,7 @@
       <w:r>
         <w:rPr>
           <w:rFonts w:cstheme="minorHAnsi"/>
+          <w:strike/>
           <w:bdr w:val="none" w:sz="0" w:space="0" w:color="auto" w:frame="1"/>
           <w:lang w:eastAsia="en-IE"/>
         </w:rPr>
@@ -327,6 +734,7 @@
       <w:r>
         <w:rPr>
           <w:rFonts w:cstheme="minorHAnsi"/>
+          <w:strike/>
           <w:bdr w:val="none" w:sz="0" w:space="0" w:color="auto" w:frame="1"/>
           <w:lang w:eastAsia="en-IE"/>
         </w:rPr>
@@ -335,6 +743,7 @@
       <w:r>
         <w:rPr>
           <w:rFonts w:cstheme="minorHAnsi"/>
+          <w:strike/>
           <w:bdr w:val="none" w:sz="0" w:space="0" w:color="auto" w:frame="1"/>
           <w:lang w:eastAsia="en-IE"/>
         </w:rPr>
@@ -345,6 +754,7 @@
       <w:pPr>
         <w:rPr>
           <w:rFonts w:cstheme="minorHAnsi"/>
+          <w:strike/>
           <w:bdr w:val="none" w:sz="0" w:space="0" w:color="auto" w:frame="1"/>
           <w:lang w:eastAsia="en-IE"/>
         </w:rPr>
@@ -354,11 +764,13 @@
       <w:pPr>
         <w:rPr>
           <w:rStyle w:val="IntenseEmphasis"/>
-        </w:rPr>
-      </w:pPr>
-      <w:r>
-        <w:rPr>
-          <w:rFonts w:cstheme="minorHAnsi"/>
+          <w:strike/>
+        </w:rPr>
+      </w:pPr>
+      <w:r>
+        <w:rPr>
+          <w:rFonts w:cstheme="minorHAnsi"/>
+          <w:strike/>
           <w:bdr w:val="none" w:sz="0" w:space="0" w:color="auto" w:frame="1"/>
           <w:lang w:eastAsia="en-IE"/>
         </w:rPr>
@@ -368,6 +780,7 @@
       <w:r>
         <w:rPr>
           <w:rStyle w:val="IntenseEmphasis"/>
+          <w:strike/>
         </w:rPr>
         <w:t>npm</w:t>
       </w:r>
@@ -375,6 +788,7 @@
       <w:r>
         <w:rPr>
           <w:rStyle w:val="IntenseEmphasis"/>
+          <w:strike/>
         </w:rPr>
         <w:t xml:space="preserve"> install -g </w:t>
       </w:r>
@@ -382,6 +796,7 @@
       <w:r>
         <w:rPr>
           <w:rStyle w:val="IntenseEmphasis"/>
+          <w:strike/>
         </w:rPr>
         <w:t>jsonstat</w:t>
       </w:r>
@@ -389,6 +804,7 @@
       <w:r>
         <w:rPr>
           <w:rStyle w:val="IntenseEmphasis"/>
+          <w:strike/>
         </w:rPr>
         <w:t>-conv</w:t>
       </w:r>
@@ -398,6 +814,7 @@
         <w:rPr>
           <w:rStyle w:val="HTMLCode"/>
           <w:rFonts w:asciiTheme="minorHAnsi" w:eastAsiaTheme="minorHAnsi" w:hAnsiTheme="minorHAnsi" w:cstheme="minorHAnsi"/>
+          <w:strike/>
           <w:color w:val="24292E"/>
           <w:sz w:val="22"/>
           <w:szCs w:val="22"/>
@@ -410,6 +827,7 @@
         <w:rPr>
           <w:rStyle w:val="HTMLCode"/>
           <w:rFonts w:asciiTheme="minorHAnsi" w:eastAsiaTheme="minorHAnsi" w:hAnsiTheme="minorHAnsi" w:cstheme="minorHAnsi"/>
+          <w:strike/>
           <w:color w:val="24292E"/>
           <w:sz w:val="22"/>
           <w:szCs w:val="22"/>
@@ -420,6 +838,7 @@
         <w:rPr>
           <w:rStyle w:val="HTMLCode"/>
           <w:rFonts w:asciiTheme="minorHAnsi" w:eastAsiaTheme="minorHAnsi" w:hAnsiTheme="minorHAnsi" w:cstheme="minorHAnsi"/>
+          <w:strike/>
           <w:color w:val="24292E"/>
           <w:sz w:val="22"/>
           <w:szCs w:val="22"/>
@@ -433,6 +852,7 @@
         <w:rPr>
           <w:rStyle w:val="HTMLCode"/>
           <w:rFonts w:asciiTheme="minorHAnsi" w:eastAsiaTheme="minorHAnsi" w:hAnsiTheme="minorHAnsi" w:cstheme="minorHAnsi"/>
+          <w:strike/>
           <w:color w:val="24292E"/>
           <w:sz w:val="22"/>
           <w:szCs w:val="22"/>
@@ -445,35 +865,41 @@
         <w:ind w:firstLine="720"/>
         <w:rPr>
           <w:rStyle w:val="IntenseEmphasis"/>
+          <w:strike/>
         </w:rPr>
       </w:pPr>
       <w:r>
         <w:rPr>
           <w:rStyle w:val="IntenseEmphasis"/>
+          <w:strike/>
         </w:rPr>
         <w:t xml:space="preserve">jsonstat2arrobj </w:t>
       </w:r>
       <w:r>
         <w:rPr>
           <w:rStyle w:val="IntenseEmphasis"/>
+          <w:strike/>
         </w:rPr>
         <w:t>CPM04</w:t>
       </w:r>
       <w:r>
         <w:rPr>
           <w:rStyle w:val="IntenseEmphasis"/>
+          <w:strike/>
         </w:rPr>
         <w:t xml:space="preserve">.jsonstat </w:t>
       </w:r>
       <w:r>
         <w:rPr>
           <w:rStyle w:val="IntenseEmphasis"/>
+          <w:strike/>
         </w:rPr>
         <w:t>CPM04</w:t>
       </w:r>
       <w:r>
         <w:rPr>
           <w:rStyle w:val="IntenseEmphasis"/>
+          <w:strike/>
         </w:rPr>
         <w:t>.json</w:t>
       </w:r>
@@ -482,37 +908,43 @@
       <w:pPr>
         <w:rPr>
           <w:rFonts w:cstheme="minorHAnsi"/>
-        </w:rPr>
-      </w:pPr>
-    </w:p>
-    <w:p>
-      <w:pPr>
-        <w:rPr>
-          <w:rFonts w:cstheme="minorHAnsi"/>
-        </w:rPr>
-      </w:pPr>
-    </w:p>
-    <w:p>
-      <w:pPr>
-        <w:rPr>
-          <w:rFonts w:cstheme="minorHAnsi"/>
-        </w:rPr>
-      </w:pPr>
-      <w:r>
-        <w:rPr>
-          <w:rFonts w:cstheme="minorHAnsi"/>
+          <w:strike/>
+        </w:rPr>
+      </w:pPr>
+    </w:p>
+    <w:p>
+      <w:pPr>
+        <w:rPr>
+          <w:rFonts w:cstheme="minorHAnsi"/>
+          <w:strike/>
+        </w:rPr>
+      </w:pPr>
+    </w:p>
+    <w:p>
+      <w:pPr>
+        <w:rPr>
+          <w:rFonts w:cstheme="minorHAnsi"/>
+          <w:strike/>
+        </w:rPr>
+      </w:pPr>
+      <w:r>
+        <w:rPr>
+          <w:rFonts w:cstheme="minorHAnsi"/>
+          <w:strike/>
         </w:rPr>
         <w:t xml:space="preserve">To prettify the JSON, I used the </w:t>
       </w:r>
       <w:r>
         <w:rPr>
           <w:rFonts w:cstheme="minorHAnsi"/>
+          <w:strike/>
         </w:rPr>
         <w:t>Visual Studio Code extension JSON Tools</w:t>
       </w:r>
       <w:r>
         <w:rPr>
           <w:rFonts w:cstheme="minorHAnsi"/>
+          <w:strike/>
         </w:rPr>
         <w:t>.</w:t>
       </w:r>
@@ -522,12 +954,14 @@
         <w:ind w:firstLine="720"/>
         <w:rPr>
           <w:rFonts w:cstheme="minorHAnsi"/>
+          <w:strike/>
         </w:rPr>
       </w:pPr>
       <w:proofErr w:type="spellStart"/>
       <w:r>
         <w:rPr>
           <w:rFonts w:cstheme="minorHAnsi"/>
+          <w:strike/>
         </w:rPr>
         <w:t>Crtl</w:t>
       </w:r>
@@ -535,6 +969,7 @@
       <w:r>
         <w:rPr>
           <w:rFonts w:cstheme="minorHAnsi"/>
+          <w:strike/>
         </w:rPr>
         <w:t xml:space="preserve"> + Alt + M for JSON pretty</w:t>
       </w:r>
@@ -544,11 +979,13 @@
         <w:ind w:firstLine="720"/>
         <w:rPr>
           <w:rFonts w:cstheme="minorHAnsi"/>
-        </w:rPr>
-      </w:pPr>
-      <w:r>
-        <w:rPr>
-          <w:rFonts w:cstheme="minorHAnsi"/>
+          <w:strike/>
+        </w:rPr>
+      </w:pPr>
+      <w:r>
+        <w:rPr>
+          <w:rFonts w:cstheme="minorHAnsi"/>
+          <w:strike/>
         </w:rPr>
         <w:t>Alt + M for JSON minify</w:t>
       </w:r>

</xml_diff>